<commit_message>
Added pictures of credit card use to model instructions, continued changing gcode to make quicker
</commit_message>
<xml_diff>
--- a/ethics/Model Instructions.docx
+++ b/ethics/Model Instructions.docx
@@ -96,10 +96,97 @@
           <w:lang w:val="en-US"/>
         </w:rPr>
       </w:pPr>
-      <w:r>
-        <w:rPr>
-          <w:lang w:val="en-US"/>
-        </w:rPr>
+    </w:p>
+    <w:p>
+      <w:pPr>
+        <w:pStyle w:val="Heading1"/>
+        <w:rPr>
+          <w:lang w:val="en-US"/>
+        </w:rPr>
+      </w:pPr>
+    </w:p>
+    <w:p>
+      <w:pPr>
+        <w:pStyle w:val="Heading1"/>
+        <w:rPr>
+          <w:lang w:val="en-US"/>
+        </w:rPr>
+      </w:pPr>
+    </w:p>
+    <w:p>
+      <w:pPr>
+        <w:pStyle w:val="Heading1"/>
+        <w:rPr>
+          <w:lang w:val="en-US"/>
+        </w:rPr>
+      </w:pPr>
+    </w:p>
+    <w:p>
+      <w:pPr>
+        <w:pStyle w:val="Heading1"/>
+        <w:rPr>
+          <w:lang w:val="en-US"/>
+        </w:rPr>
+      </w:pPr>
+    </w:p>
+    <w:p>
+      <w:pPr>
+        <w:pStyle w:val="Heading1"/>
+        <w:rPr>
+          <w:lang w:val="en-US"/>
+        </w:rPr>
+      </w:pPr>
+    </w:p>
+    <w:p>
+      <w:pPr>
+        <w:pStyle w:val="Heading1"/>
+        <w:rPr>
+          <w:lang w:val="en-US"/>
+        </w:rPr>
+      </w:pPr>
+    </w:p>
+    <w:p>
+      <w:pPr>
+        <w:pStyle w:val="Heading1"/>
+        <w:rPr>
+          <w:lang w:val="en-US"/>
+        </w:rPr>
+      </w:pPr>
+    </w:p>
+    <w:p>
+      <w:pPr>
+        <w:pStyle w:val="Heading1"/>
+        <w:rPr>
+          <w:lang w:val="en-US"/>
+        </w:rPr>
+      </w:pPr>
+    </w:p>
+    <w:p>
+      <w:pPr>
+        <w:rPr>
+          <w:lang w:val="en-US"/>
+        </w:rPr>
+      </w:pPr>
+    </w:p>
+    <w:p>
+      <w:pPr>
+        <w:rPr>
+          <w:lang w:val="en-US"/>
+        </w:rPr>
+      </w:pPr>
+    </w:p>
+    <w:p>
+      <w:pPr>
+        <w:pStyle w:val="Heading1"/>
+        <w:rPr>
+          <w:lang w:val="en-US"/>
+        </w:rPr>
+      </w:pPr>
+      <w:r>
+        <w:rPr>
+          <w:lang w:val="en-US"/>
+        </w:rPr>
+        <w:lastRenderedPageBreak/>
         <w:t>Credit Card</w:t>
       </w:r>
     </w:p>
@@ -111,6 +198,64 @@
       </w:pPr>
       <w:r>
         <w:rPr>
+          <w:noProof/>
+          <w:lang w:val="en-US"/>
+        </w:rPr>
+        <w:drawing>
+          <wp:anchor distT="0" distB="0" distL="114300" distR="114300" simplePos="0" relativeHeight="251658240" behindDoc="0" locked="0" layoutInCell="1" allowOverlap="1" wp14:anchorId="6741BC58" wp14:editId="5D4EE6FE">
+            <wp:simplePos x="0" y="0"/>
+            <wp:positionH relativeFrom="margin">
+              <wp:align>right</wp:align>
+            </wp:positionH>
+            <wp:positionV relativeFrom="paragraph">
+              <wp:posOffset>5715</wp:posOffset>
+            </wp:positionV>
+            <wp:extent cx="3706479" cy="2160000"/>
+            <wp:effectExtent l="0" t="0" r="8890" b="0"/>
+            <wp:wrapSquare wrapText="bothSides"/>
+            <wp:docPr id="3" name="Picture 3" descr="A picture containing text, case, accessory&#10;&#10;Description automatically generated"/>
+            <wp:cNvGraphicFramePr>
+              <a:graphicFrameLocks xmlns:a="http://schemas.openxmlformats.org/drawingml/2006/main" noChangeAspect="1"/>
+            </wp:cNvGraphicFramePr>
+            <a:graphic xmlns:a="http://schemas.openxmlformats.org/drawingml/2006/main">
+              <a:graphicData uri="http://schemas.openxmlformats.org/drawingml/2006/picture">
+                <pic:pic xmlns:pic="http://schemas.openxmlformats.org/drawingml/2006/picture">
+                  <pic:nvPicPr>
+                    <pic:cNvPr id="3" name="Picture 3" descr="A picture containing text, case, accessory&#10;&#10;Description automatically generated"/>
+                    <pic:cNvPicPr/>
+                  </pic:nvPicPr>
+                  <pic:blipFill>
+                    <a:blip r:embed="rId4" cstate="print">
+                      <a:extLst>
+                        <a:ext uri="{28A0092B-C50C-407E-A947-70E740481C1C}">
+                          <a14:useLocalDpi xmlns:a14="http://schemas.microsoft.com/office/drawing/2010/main" val="0"/>
+                        </a:ext>
+                      </a:extLst>
+                    </a:blip>
+                    <a:stretch>
+                      <a:fillRect/>
+                    </a:stretch>
+                  </pic:blipFill>
+                  <pic:spPr>
+                    <a:xfrm>
+                      <a:off x="0" y="0"/>
+                      <a:ext cx="3706479" cy="2160000"/>
+                    </a:xfrm>
+                    <a:prstGeom prst="rect">
+                      <a:avLst/>
+                    </a:prstGeom>
+                  </pic:spPr>
+                </pic:pic>
+              </a:graphicData>
+            </a:graphic>
+            <wp14:sizeRelH relativeFrom="margin">
+              <wp14:pctWidth>0</wp14:pctWidth>
+            </wp14:sizeRelH>
+          </wp:anchor>
+        </w:drawing>
+      </w:r>
+      <w:r>
+        <w:rPr>
           <w:lang w:val="en-US"/>
         </w:rPr>
         <w:t xml:space="preserve">This model is built to </w:t>
@@ -119,26 +264,538 @@
         <w:rPr>
           <w:lang w:val="en-US"/>
         </w:rPr>
-        <w:t>the standard size of a credit card (with some added thickness to ensure the plastic doesn’t break) meaning it can fit in a wallet or purse. To use the model, you must enact a ‘turning’ motion over the ring of dots much life you would turn a safe lock, with the model on your phone as shown.</w:t>
-      </w:r>
-    </w:p>
-    <w:p>
-      <w:pPr>
-        <w:rPr>
-          <w:lang w:val="en-US"/>
-        </w:rPr>
-      </w:pPr>
-      <w:r>
-        <w:rPr>
-          <w:lang w:val="en-US"/>
-        </w:rPr>
-        <w:t>Starting from any of the dots, but for instructional purposes this will show the top-most dot, run your finger over 4 dots in a clockwise direction, then 6 in an anti clockwise direction. Finally, ensuring you are not touching any of the other points, tap the rectangle and the authentication is complete.</w:t>
-      </w:r>
-      <w:r>
-        <w:rPr>
-          <w:lang w:val="en-US"/>
-        </w:rPr>
-        <w:t xml:space="preserve"> Important to note, do not touch the phone screen at any point after starting the authentication, and do not move the object, as the authentication relies on the touch points remaining in the same place on the screen</w:t>
+        <w:t>the standard size of a credit card (with some added thickness to ensure the plastic doesn’t break) meaning it can fit in a wallet or purse. To use the model, you must enact a ‘turning’ motion over the ring of dots much li</w:t>
+      </w:r>
+      <w:r>
+        <w:rPr>
+          <w:lang w:val="en-US"/>
+        </w:rPr>
+        <w:t>k</w:t>
+      </w:r>
+      <w:r>
+        <w:rPr>
+          <w:lang w:val="en-US"/>
+        </w:rPr>
+        <w:t>e you would turn a safe lock, with the model on your phone as shown.</w:t>
+      </w:r>
+    </w:p>
+    <w:p>
+      <w:pPr>
+        <w:rPr>
+          <w:lang w:val="en-US"/>
+        </w:rPr>
+      </w:pPr>
+      <w:r>
+        <w:rPr>
+          <w:noProof/>
+          <w:lang w:val="en-US"/>
+        </w:rPr>
+        <mc:AlternateContent>
+          <mc:Choice Requires="wps">
+            <w:drawing>
+              <wp:anchor distT="45720" distB="45720" distL="114300" distR="114300" simplePos="0" relativeHeight="251662336" behindDoc="0" locked="0" layoutInCell="1" allowOverlap="1" wp14:anchorId="065A415A" wp14:editId="35815F0A">
+                <wp:simplePos x="0" y="0"/>
+                <wp:positionH relativeFrom="margin">
+                  <wp:align>right</wp:align>
+                </wp:positionH>
+                <wp:positionV relativeFrom="paragraph">
+                  <wp:posOffset>40005</wp:posOffset>
+                </wp:positionV>
+                <wp:extent cx="3048000" cy="472440"/>
+                <wp:effectExtent l="0" t="0" r="19050" b="22860"/>
+                <wp:wrapSquare wrapText="bothSides"/>
+                <wp:docPr id="217" name="Text Box 2"/>
+                <wp:cNvGraphicFramePr>
+                  <a:graphicFrameLocks xmlns:a="http://schemas.openxmlformats.org/drawingml/2006/main"/>
+                </wp:cNvGraphicFramePr>
+                <a:graphic xmlns:a="http://schemas.openxmlformats.org/drawingml/2006/main">
+                  <a:graphicData uri="http://schemas.microsoft.com/office/word/2010/wordprocessingShape">
+                    <wps:wsp>
+                      <wps:cNvSpPr txBox="1">
+                        <a:spLocks noChangeArrowheads="1"/>
+                      </wps:cNvSpPr>
+                      <wps:spPr bwMode="auto">
+                        <a:xfrm>
+                          <a:off x="0" y="0"/>
+                          <a:ext cx="3048000" cy="472440"/>
+                        </a:xfrm>
+                        <a:prstGeom prst="rect">
+                          <a:avLst/>
+                        </a:prstGeom>
+                        <a:solidFill>
+                          <a:srgbClr val="FFFFFF"/>
+                        </a:solidFill>
+                        <a:ln w="9525">
+                          <a:solidFill>
+                            <a:srgbClr val="000000"/>
+                          </a:solidFill>
+                          <a:miter lim="800000"/>
+                          <a:headEnd/>
+                          <a:tailEnd/>
+                        </a:ln>
+                      </wps:spPr>
+                      <wps:txbx>
+                        <w:txbxContent>
+                          <w:p>
+                            <w:r>
+                              <w:t>Fig. 1, Starting from the topmost dot, run your finger in a clockwise direction over 4 more dots.</w:t>
+                            </w:r>
+                          </w:p>
+                        </w:txbxContent>
+                      </wps:txbx>
+                      <wps:bodyPr rot="0" vert="horz" wrap="square" lIns="91440" tIns="45720" rIns="91440" bIns="45720" anchor="t" anchorCtr="0">
+                        <a:noAutofit/>
+                      </wps:bodyPr>
+                    </wps:wsp>
+                  </a:graphicData>
+                </a:graphic>
+                <wp14:sizeRelH relativeFrom="margin">
+                  <wp14:pctWidth>0</wp14:pctWidth>
+                </wp14:sizeRelH>
+                <wp14:sizeRelV relativeFrom="margin">
+                  <wp14:pctHeight>0</wp14:pctHeight>
+                </wp14:sizeRelV>
+              </wp:anchor>
+            </w:drawing>
+          </mc:Choice>
+          <mc:Fallback>
+            <w:pict>
+              <v:shapetype w14:anchorId="065A415A" id="_x0000_t202" coordsize="21600,21600" o:spt="202" path="m,l,21600r21600,l21600,xe">
+                <v:stroke joinstyle="miter"/>
+                <v:path gradientshapeok="t" o:connecttype="rect"/>
+              </v:shapetype>
+              <v:shape id="Text Box 2" o:spid="_x0000_s1026" type="#_x0000_t202" style="position:absolute;margin-left:188.8pt;margin-top:3.15pt;width:240pt;height:37.2pt;z-index:251662336;visibility:visible;mso-wrap-style:square;mso-width-percent:0;mso-height-percent:0;mso-wrap-distance-left:9pt;mso-wrap-distance-top:3.6pt;mso-wrap-distance-right:9pt;mso-wrap-distance-bottom:3.6pt;mso-position-horizontal:right;mso-position-horizontal-relative:margin;mso-position-vertical:absolute;mso-position-vertical-relative:text;mso-width-percent:0;mso-height-percent:0;mso-width-relative:margin;mso-height-relative:margin;v-text-anchor:top" o:gfxdata="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">
+                <v:textbox>
+                  <w:txbxContent>
+                    <w:p>
+                      <w:r>
+                        <w:t>Fig. 1, Starting from the topmost dot, run your finger in a clockwise direction over 4 more dots.</w:t>
+                      </w:r>
+                    </w:p>
+                  </w:txbxContent>
+                </v:textbox>
+                <w10:wrap type="square" anchorx="margin"/>
+              </v:shape>
+            </w:pict>
+          </mc:Fallback>
+        </mc:AlternateContent>
+      </w:r>
+      <w:r>
+        <w:rPr>
+          <w:noProof/>
+          <w:lang w:val="en-US"/>
+        </w:rPr>
+        <w:drawing>
+          <wp:anchor distT="0" distB="0" distL="114300" distR="114300" simplePos="0" relativeHeight="251659264" behindDoc="0" locked="0" layoutInCell="1" allowOverlap="1" wp14:anchorId="390B71F0" wp14:editId="26D84536">
+            <wp:simplePos x="0" y="0"/>
+            <wp:positionH relativeFrom="margin">
+              <wp:posOffset>2016760</wp:posOffset>
+            </wp:positionH>
+            <wp:positionV relativeFrom="paragraph">
+              <wp:posOffset>598170</wp:posOffset>
+            </wp:positionV>
+            <wp:extent cx="3707243" cy="2160000"/>
+            <wp:effectExtent l="0" t="0" r="7620" b="0"/>
+            <wp:wrapSquare wrapText="bothSides"/>
+            <wp:docPr id="2" name="Picture 2" descr="A picture containing text, case&#10;&#10;Description automatically generated"/>
+            <wp:cNvGraphicFramePr>
+              <a:graphicFrameLocks xmlns:a="http://schemas.openxmlformats.org/drawingml/2006/main" noChangeAspect="1"/>
+            </wp:cNvGraphicFramePr>
+            <a:graphic xmlns:a="http://schemas.openxmlformats.org/drawingml/2006/main">
+              <a:graphicData uri="http://schemas.openxmlformats.org/drawingml/2006/picture">
+                <pic:pic xmlns:pic="http://schemas.openxmlformats.org/drawingml/2006/picture">
+                  <pic:nvPicPr>
+                    <pic:cNvPr id="2" name="Picture 2" descr="A picture containing text, case&#10;&#10;Description automatically generated"/>
+                    <pic:cNvPicPr/>
+                  </pic:nvPicPr>
+                  <pic:blipFill>
+                    <a:blip r:embed="rId5" cstate="print">
+                      <a:extLst>
+                        <a:ext uri="{28A0092B-C50C-407E-A947-70E740481C1C}">
+                          <a14:useLocalDpi xmlns:a14="http://schemas.microsoft.com/office/drawing/2010/main" val="0"/>
+                        </a:ext>
+                      </a:extLst>
+                    </a:blip>
+                    <a:stretch>
+                      <a:fillRect/>
+                    </a:stretch>
+                  </pic:blipFill>
+                  <pic:spPr>
+                    <a:xfrm>
+                      <a:off x="0" y="0"/>
+                      <a:ext cx="3707243" cy="2160000"/>
+                    </a:xfrm>
+                    <a:prstGeom prst="rect">
+                      <a:avLst/>
+                    </a:prstGeom>
+                  </pic:spPr>
+                </pic:pic>
+              </a:graphicData>
+            </a:graphic>
+            <wp14:sizeRelH relativeFrom="margin">
+              <wp14:pctWidth>0</wp14:pctWidth>
+            </wp14:sizeRelH>
+            <wp14:sizeRelV relativeFrom="margin">
+              <wp14:pctHeight>0</wp14:pctHeight>
+            </wp14:sizeRelV>
+          </wp:anchor>
+        </w:drawing>
+      </w:r>
+      <w:r>
+        <w:rPr>
+          <w:lang w:val="en-US"/>
+        </w:rPr>
+        <w:t>Starting from any of the dots, but for instructional purposes this will show the top-most dot, run your finger over 4 dots in a clockwise direction</w:t>
+      </w:r>
+      <w:r>
+        <w:rPr>
+          <w:lang w:val="en-US"/>
+        </w:rPr>
+        <w:t xml:space="preserve"> (Fig 1., starting at the circled dot)</w:t>
+      </w:r>
+      <w:r>
+        <w:rPr>
+          <w:lang w:val="en-US"/>
+        </w:rPr>
+        <w:t>, then 6 in an anti clockwise direction</w:t>
+      </w:r>
+      <w:r>
+        <w:rPr>
+          <w:lang w:val="en-US"/>
+        </w:rPr>
+        <w:t xml:space="preserve"> (Fig. 2, continuing from the circled dot)</w:t>
+      </w:r>
+      <w:r>
+        <w:rPr>
+          <w:lang w:val="en-US"/>
+        </w:rPr>
+        <w:t>. Finally, ensuring you are not touching any of the other points, tap the rectangle and the authentication is complete</w:t>
+      </w:r>
+      <w:r>
+        <w:rPr>
+          <w:lang w:val="en-US"/>
+        </w:rPr>
+        <w:t xml:space="preserve"> (Fig 3.)</w:t>
+      </w:r>
+      <w:r>
+        <w:rPr>
+          <w:lang w:val="en-US"/>
+        </w:rPr>
+        <w:t>.</w:t>
+      </w:r>
+      <w:r>
+        <w:rPr>
+          <w:lang w:val="en-US"/>
+        </w:rPr>
+        <w:t xml:space="preserve"> </w:t>
+      </w:r>
+    </w:p>
+    <w:p>
+      <w:pPr>
+        <w:rPr>
+          <w:lang w:val="en-US"/>
+        </w:rPr>
+      </w:pPr>
+    </w:p>
+    <w:p>
+      <w:pPr>
+        <w:rPr>
+          <w:lang w:val="en-US"/>
+        </w:rPr>
+      </w:pPr>
+      <w:r>
+        <w:rPr>
+          <w:noProof/>
+          <w:lang w:val="en-US"/>
+        </w:rPr>
+        <mc:AlternateContent>
+          <mc:Choice Requires="wps">
+            <w:drawing>
+              <wp:anchor distT="45720" distB="45720" distL="114300" distR="114300" simplePos="0" relativeHeight="251666432" behindDoc="0" locked="0" layoutInCell="1" allowOverlap="1" wp14:anchorId="327E2E4F" wp14:editId="4376FEE8">
+                <wp:simplePos x="0" y="0"/>
+                <wp:positionH relativeFrom="margin">
+                  <wp:align>right</wp:align>
+                </wp:positionH>
+                <wp:positionV relativeFrom="paragraph">
+                  <wp:posOffset>2945130</wp:posOffset>
+                </wp:positionV>
+                <wp:extent cx="3238500" cy="472440"/>
+                <wp:effectExtent l="0" t="0" r="19050" b="22860"/>
+                <wp:wrapSquare wrapText="bothSides"/>
+                <wp:docPr id="5" name="Text Box 2"/>
+                <wp:cNvGraphicFramePr>
+                  <a:graphicFrameLocks xmlns:a="http://schemas.openxmlformats.org/drawingml/2006/main"/>
+                </wp:cNvGraphicFramePr>
+                <a:graphic xmlns:a="http://schemas.openxmlformats.org/drawingml/2006/main">
+                  <a:graphicData uri="http://schemas.microsoft.com/office/word/2010/wordprocessingShape">
+                    <wps:wsp>
+                      <wps:cNvSpPr txBox="1">
+                        <a:spLocks noChangeArrowheads="1"/>
+                      </wps:cNvSpPr>
+                      <wps:spPr bwMode="auto">
+                        <a:xfrm>
+                          <a:off x="0" y="0"/>
+                          <a:ext cx="3238500" cy="472440"/>
+                        </a:xfrm>
+                        <a:prstGeom prst="rect">
+                          <a:avLst/>
+                        </a:prstGeom>
+                        <a:solidFill>
+                          <a:srgbClr val="FFFFFF"/>
+                        </a:solidFill>
+                        <a:ln w="9525">
+                          <a:solidFill>
+                            <a:srgbClr val="000000"/>
+                          </a:solidFill>
+                          <a:miter lim="800000"/>
+                          <a:headEnd/>
+                          <a:tailEnd/>
+                        </a:ln>
+                      </wps:spPr>
+                      <wps:txbx>
+                        <w:txbxContent>
+                          <w:p>
+                            <w:r>
+                              <w:t xml:space="preserve">Fig. </w:t>
+                            </w:r>
+                            <w:r>
+                              <w:t>3</w:t>
+                            </w:r>
+                            <w:r>
+                              <w:t xml:space="preserve">, </w:t>
+                            </w:r>
+                            <w:r>
+                              <w:t>Finally, release you</w:t>
+                            </w:r>
+                            <w:r>
+                              <w:t>r</w:t>
+                            </w:r>
+                            <w:r>
+                              <w:t xml:space="preserve"> finger from the final dot touched, and tap the rectangle once.</w:t>
+                            </w:r>
+                          </w:p>
+                        </w:txbxContent>
+                      </wps:txbx>
+                      <wps:bodyPr rot="0" vert="horz" wrap="square" lIns="91440" tIns="45720" rIns="91440" bIns="45720" anchor="t" anchorCtr="0">
+                        <a:noAutofit/>
+                      </wps:bodyPr>
+                    </wps:wsp>
+                  </a:graphicData>
+                </a:graphic>
+                <wp14:sizeRelH relativeFrom="margin">
+                  <wp14:pctWidth>0</wp14:pctWidth>
+                </wp14:sizeRelH>
+                <wp14:sizeRelV relativeFrom="margin">
+                  <wp14:pctHeight>0</wp14:pctHeight>
+                </wp14:sizeRelV>
+              </wp:anchor>
+            </w:drawing>
+          </mc:Choice>
+          <mc:Fallback>
+            <w:pict>
+              <v:shape w14:anchorId="327E2E4F" id="_x0000_s1027" type="#_x0000_t202" style="position:absolute;margin-left:203.8pt;margin-top:231.9pt;width:255pt;height:37.2pt;z-index:251666432;visibility:visible;mso-wrap-style:square;mso-width-percent:0;mso-height-percent:0;mso-wrap-distance-left:9pt;mso-wrap-distance-top:3.6pt;mso-wrap-distance-right:9pt;mso-wrap-distance-bottom:3.6pt;mso-position-horizontal:right;mso-position-horizontal-relative:margin;mso-position-vertical:absolute;mso-position-vertical-relative:text;mso-width-percent:0;mso-height-percent:0;mso-width-relative:margin;mso-height-relative:margin;v-text-anchor:top" o:gfxdata="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">
+                <v:textbox>
+                  <w:txbxContent>
+                    <w:p>
+                      <w:r>
+                        <w:t xml:space="preserve">Fig. </w:t>
+                      </w:r>
+                      <w:r>
+                        <w:t>3</w:t>
+                      </w:r>
+                      <w:r>
+                        <w:t xml:space="preserve">, </w:t>
+                      </w:r>
+                      <w:r>
+                        <w:t>Finally, release you</w:t>
+                      </w:r>
+                      <w:r>
+                        <w:t>r</w:t>
+                      </w:r>
+                      <w:r>
+                        <w:t xml:space="preserve"> finger from the final dot touched, and tap the rectangle once.</w:t>
+                      </w:r>
+                    </w:p>
+                  </w:txbxContent>
+                </v:textbox>
+                <w10:wrap type="square" anchorx="margin"/>
+              </v:shape>
+            </w:pict>
+          </mc:Fallback>
+        </mc:AlternateContent>
+      </w:r>
+      <w:r>
+        <w:rPr>
+          <w:noProof/>
+          <w:lang w:val="en-US"/>
+        </w:rPr>
+        <w:drawing>
+          <wp:anchor distT="0" distB="0" distL="114300" distR="114300" simplePos="0" relativeHeight="251660288" behindDoc="0" locked="0" layoutInCell="1" allowOverlap="1" wp14:anchorId="1969D3C7" wp14:editId="6B24ECBD">
+            <wp:simplePos x="0" y="0"/>
+            <wp:positionH relativeFrom="margin">
+              <wp:align>right</wp:align>
+            </wp:positionH>
+            <wp:positionV relativeFrom="paragraph">
+              <wp:posOffset>782955</wp:posOffset>
+            </wp:positionV>
+            <wp:extent cx="3706219" cy="2160000"/>
+            <wp:effectExtent l="0" t="0" r="8890" b="0"/>
+            <wp:wrapSquare wrapText="bothSides"/>
+            <wp:docPr id="1" name="Picture 1" descr="Shape&#10;&#10;Description automatically generated"/>
+            <wp:cNvGraphicFramePr>
+              <a:graphicFrameLocks xmlns:a="http://schemas.openxmlformats.org/drawingml/2006/main" noChangeAspect="1"/>
+            </wp:cNvGraphicFramePr>
+            <a:graphic xmlns:a="http://schemas.openxmlformats.org/drawingml/2006/main">
+              <a:graphicData uri="http://schemas.openxmlformats.org/drawingml/2006/picture">
+                <pic:pic xmlns:pic="http://schemas.openxmlformats.org/drawingml/2006/picture">
+                  <pic:nvPicPr>
+                    <pic:cNvPr id="1" name="Picture 1" descr="Shape&#10;&#10;Description automatically generated"/>
+                    <pic:cNvPicPr/>
+                  </pic:nvPicPr>
+                  <pic:blipFill>
+                    <a:blip r:embed="rId6" cstate="print">
+                      <a:extLst>
+                        <a:ext uri="{28A0092B-C50C-407E-A947-70E740481C1C}">
+                          <a14:useLocalDpi xmlns:a14="http://schemas.microsoft.com/office/drawing/2010/main" val="0"/>
+                        </a:ext>
+                      </a:extLst>
+                    </a:blip>
+                    <a:stretch>
+                      <a:fillRect/>
+                    </a:stretch>
+                  </pic:blipFill>
+                  <pic:spPr>
+                    <a:xfrm>
+                      <a:off x="0" y="0"/>
+                      <a:ext cx="3706219" cy="2160000"/>
+                    </a:xfrm>
+                    <a:prstGeom prst="rect">
+                      <a:avLst/>
+                    </a:prstGeom>
+                  </pic:spPr>
+                </pic:pic>
+              </a:graphicData>
+            </a:graphic>
+            <wp14:sizeRelH relativeFrom="margin">
+              <wp14:pctWidth>0</wp14:pctWidth>
+            </wp14:sizeRelH>
+          </wp:anchor>
+        </w:drawing>
+      </w:r>
+      <w:r>
+        <w:rPr>
+          <w:noProof/>
+          <w:lang w:val="en-US"/>
+        </w:rPr>
+        <mc:AlternateContent>
+          <mc:Choice Requires="wps">
+            <w:drawing>
+              <wp:anchor distT="45720" distB="45720" distL="114300" distR="114300" simplePos="0" relativeHeight="251664384" behindDoc="0" locked="0" layoutInCell="1" allowOverlap="1" wp14:anchorId="162F184C" wp14:editId="1601BB06">
+                <wp:simplePos x="0" y="0"/>
+                <wp:positionH relativeFrom="margin">
+                  <wp:align>right</wp:align>
+                </wp:positionH>
+                <wp:positionV relativeFrom="paragraph">
+                  <wp:posOffset>165100</wp:posOffset>
+                </wp:positionV>
+                <wp:extent cx="3238500" cy="472440"/>
+                <wp:effectExtent l="0" t="0" r="19050" b="22860"/>
+                <wp:wrapSquare wrapText="bothSides"/>
+                <wp:docPr id="4" name="Text Box 2"/>
+                <wp:cNvGraphicFramePr>
+                  <a:graphicFrameLocks xmlns:a="http://schemas.openxmlformats.org/drawingml/2006/main"/>
+                </wp:cNvGraphicFramePr>
+                <a:graphic xmlns:a="http://schemas.openxmlformats.org/drawingml/2006/main">
+                  <a:graphicData uri="http://schemas.microsoft.com/office/word/2010/wordprocessingShape">
+                    <wps:wsp>
+                      <wps:cNvSpPr txBox="1">
+                        <a:spLocks noChangeArrowheads="1"/>
+                      </wps:cNvSpPr>
+                      <wps:spPr bwMode="auto">
+                        <a:xfrm>
+                          <a:off x="0" y="0"/>
+                          <a:ext cx="3238500" cy="472440"/>
+                        </a:xfrm>
+                        <a:prstGeom prst="rect">
+                          <a:avLst/>
+                        </a:prstGeom>
+                        <a:solidFill>
+                          <a:srgbClr val="FFFFFF"/>
+                        </a:solidFill>
+                        <a:ln w="9525">
+                          <a:solidFill>
+                            <a:srgbClr val="000000"/>
+                          </a:solidFill>
+                          <a:miter lim="800000"/>
+                          <a:headEnd/>
+                          <a:tailEnd/>
+                        </a:ln>
+                      </wps:spPr>
+                      <wps:txbx>
+                        <w:txbxContent>
+                          <w:p>
+                            <w:r>
+                              <w:t xml:space="preserve">Fig. </w:t>
+                            </w:r>
+                            <w:r>
+                              <w:t>2</w:t>
+                            </w:r>
+                            <w:r>
+                              <w:t xml:space="preserve">, </w:t>
+                            </w:r>
+                            <w:r>
+                              <w:t>Keeping your finger on the model, run your finger in an anti-clockwise direction over 6 more dots</w:t>
+                            </w:r>
+                          </w:p>
+                        </w:txbxContent>
+                      </wps:txbx>
+                      <wps:bodyPr rot="0" vert="horz" wrap="square" lIns="91440" tIns="45720" rIns="91440" bIns="45720" anchor="t" anchorCtr="0">
+                        <a:noAutofit/>
+                      </wps:bodyPr>
+                    </wps:wsp>
+                  </a:graphicData>
+                </a:graphic>
+                <wp14:sizeRelH relativeFrom="margin">
+                  <wp14:pctWidth>0</wp14:pctWidth>
+                </wp14:sizeRelH>
+                <wp14:sizeRelV relativeFrom="margin">
+                  <wp14:pctHeight>0</wp14:pctHeight>
+                </wp14:sizeRelV>
+              </wp:anchor>
+            </w:drawing>
+          </mc:Choice>
+          <mc:Fallback>
+            <w:pict>
+              <v:shape w14:anchorId="162F184C" id="_x0000_s1028" type="#_x0000_t202" style="position:absolute;margin-left:203.8pt;margin-top:13pt;width:255pt;height:37.2pt;z-index:251664384;visibility:visible;mso-wrap-style:square;mso-width-percent:0;mso-height-percent:0;mso-wrap-distance-left:9pt;mso-wrap-distance-top:3.6pt;mso-wrap-distance-right:9pt;mso-wrap-distance-bottom:3.6pt;mso-position-horizontal:right;mso-position-horizontal-relative:margin;mso-position-vertical:absolute;mso-position-vertical-relative:text;mso-width-percent:0;mso-height-percent:0;mso-width-relative:margin;mso-height-relative:margin;v-text-anchor:top" o:gfxdata="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">
+                <v:textbox>
+                  <w:txbxContent>
+                    <w:p>
+                      <w:r>
+                        <w:t xml:space="preserve">Fig. </w:t>
+                      </w:r>
+                      <w:r>
+                        <w:t>2</w:t>
+                      </w:r>
+                      <w:r>
+                        <w:t xml:space="preserve">, </w:t>
+                      </w:r>
+                      <w:r>
+                        <w:t>Keeping your finger on the model, run your finger in an anti-clockwise direction over 6 more dots</w:t>
+                      </w:r>
+                    </w:p>
+                  </w:txbxContent>
+                </v:textbox>
+                <w10:wrap type="square" anchorx="margin"/>
+              </v:shape>
+            </w:pict>
+          </mc:Fallback>
+        </mc:AlternateContent>
+      </w:r>
+      <w:r>
+        <w:rPr>
+          <w:lang w:val="en-US"/>
+        </w:rPr>
+        <w:t>Important to note, do not touch the phone screen at any point after starting the authentication, and do not move the object, as the authentication relies on the touch points remaining in the same place on the screen</w:t>
       </w:r>
       <w:r>
         <w:rPr>
@@ -156,19 +813,44 @@
     <w:p>
       <w:pPr>
         <w:rPr>
-          <w:b/>
-          <w:bCs/>
-          <w:lang w:val="en-US"/>
-        </w:rPr>
-      </w:pPr>
-      <w:r>
-        <w:rPr>
-          <w:b/>
-          <w:bCs/>
-          <w:lang w:val="en-US"/>
-        </w:rPr>
-        <w:t>Add picture of model on phone, and a series showing the dots that must be touched in order</w:t>
-      </w:r>
+          <w:lang w:val="en-US"/>
+        </w:rPr>
+      </w:pPr>
+    </w:p>
+    <w:p>
+      <w:pPr>
+        <w:rPr>
+          <w:lang w:val="en-US"/>
+        </w:rPr>
+      </w:pPr>
+    </w:p>
+    <w:p>
+      <w:pPr>
+        <w:rPr>
+          <w:lang w:val="en-US"/>
+        </w:rPr>
+      </w:pPr>
+    </w:p>
+    <w:p>
+      <w:pPr>
+        <w:rPr>
+          <w:lang w:val="en-US"/>
+        </w:rPr>
+      </w:pPr>
+    </w:p>
+    <w:p>
+      <w:pPr>
+        <w:rPr>
+          <w:lang w:val="en-US"/>
+        </w:rPr>
+      </w:pPr>
+    </w:p>
+    <w:p>
+      <w:pPr>
+        <w:rPr>
+          <w:lang w:val="en-US"/>
+        </w:rPr>
+      </w:pPr>
     </w:p>
     <w:p>
       <w:pPr>
@@ -181,6 +863,7 @@
         <w:rPr>
           <w:lang w:val="en-US"/>
         </w:rPr>
+        <w:lastRenderedPageBreak/>
         <w:t>Pendant</w:t>
       </w:r>
     </w:p>

</xml_diff>

<commit_message>
Added pictures to the die instructions
</commit_message>
<xml_diff>
--- a/ethics/Model Instructions.docx
+++ b/ethics/Model Instructions.docx
@@ -26,7 +26,21 @@
         <w:rPr>
           <w:lang w:val="en-US"/>
         </w:rPr>
-        <w:t>This model is built to replicate dice, but a bit bigger, leaning in to the idea of the object being multi-use. To use this object, you must touch four of the sides to the screen in a certain pattern and the authentication will complete.</w:t>
+        <w:t xml:space="preserve">This model is built to replicate dice, but a bit bigger, leaning </w:t>
+      </w:r>
+      <w:proofErr w:type="gramStart"/>
+      <w:r>
+        <w:rPr>
+          <w:lang w:val="en-US"/>
+        </w:rPr>
+        <w:t>in to</w:t>
+      </w:r>
+      <w:proofErr w:type="gramEnd"/>
+      <w:r>
+        <w:rPr>
+          <w:lang w:val="en-US"/>
+        </w:rPr>
+        <w:t xml:space="preserve"> the idea of the object being multi-use. To use this object, you must touch four of the sides to the screen in a certain pattern and the authentication will complete.</w:t>
       </w:r>
     </w:p>
     <w:p>
@@ -74,28 +88,194 @@
     </w:p>
     <w:p>
       <w:pPr>
-        <w:rPr>
-          <w:b/>
-          <w:bCs/>
-          <w:lang w:val="en-US"/>
-        </w:rPr>
-      </w:pPr>
-      <w:r>
-        <w:rPr>
-          <w:b/>
-          <w:bCs/>
-          <w:lang w:val="en-US"/>
-        </w:rPr>
-        <w:t>Add picture of use of the die</w:t>
-      </w:r>
-    </w:p>
-    <w:p>
-      <w:pPr>
         <w:pStyle w:val="Heading1"/>
         <w:rPr>
           <w:lang w:val="en-US"/>
         </w:rPr>
       </w:pPr>
+      <w:r>
+        <w:rPr>
+          <w:noProof/>
+          <w:lang w:val="en-US"/>
+        </w:rPr>
+        <w:drawing>
+          <wp:inline distT="0" distB="0" distL="0" distR="0" wp14:anchorId="3EBF9254" wp14:editId="2D2F3293">
+            <wp:extent cx="1800000" cy="2399200"/>
+            <wp:effectExtent l="0" t="0" r="0" b="1270"/>
+            <wp:docPr id="6" name="Picture 6"/>
+            <wp:cNvGraphicFramePr>
+              <a:graphicFrameLocks xmlns:a="http://schemas.openxmlformats.org/drawingml/2006/main" noChangeAspect="1"/>
+            </wp:cNvGraphicFramePr>
+            <a:graphic xmlns:a="http://schemas.openxmlformats.org/drawingml/2006/main">
+              <a:graphicData uri="http://schemas.openxmlformats.org/drawingml/2006/picture">
+                <pic:pic xmlns:pic="http://schemas.openxmlformats.org/drawingml/2006/picture">
+                  <pic:nvPicPr>
+                    <pic:cNvPr id="0" name="Picture 1"/>
+                    <pic:cNvPicPr>
+                      <a:picLocks noChangeAspect="1" noChangeArrowheads="1"/>
+                    </pic:cNvPicPr>
+                  </pic:nvPicPr>
+                  <pic:blipFill>
+                    <a:blip r:embed="rId4" cstate="print">
+                      <a:extLst>
+                        <a:ext uri="{28A0092B-C50C-407E-A947-70E740481C1C}">
+                          <a14:useLocalDpi xmlns:a14="http://schemas.microsoft.com/office/drawing/2010/main" val="0"/>
+                        </a:ext>
+                      </a:extLst>
+                    </a:blip>
+                    <a:srcRect/>
+                    <a:stretch>
+                      <a:fillRect/>
+                    </a:stretch>
+                  </pic:blipFill>
+                  <pic:spPr bwMode="auto">
+                    <a:xfrm>
+                      <a:off x="0" y="0"/>
+                      <a:ext cx="1800000" cy="2399200"/>
+                    </a:xfrm>
+                    <a:prstGeom prst="rect">
+                      <a:avLst/>
+                    </a:prstGeom>
+                    <a:noFill/>
+                    <a:ln>
+                      <a:noFill/>
+                    </a:ln>
+                  </pic:spPr>
+                </pic:pic>
+              </a:graphicData>
+            </a:graphic>
+          </wp:inline>
+        </w:drawing>
+      </w:r>
+      <w:r>
+        <w:rPr>
+          <w:noProof/>
+          <w:lang w:val="en-US"/>
+        </w:rPr>
+        <w:drawing>
+          <wp:inline distT="0" distB="0" distL="0" distR="0" wp14:anchorId="567C7BBF" wp14:editId="1D74D407">
+            <wp:extent cx="1800000" cy="2399203"/>
+            <wp:effectExtent l="0" t="0" r="0" b="1270"/>
+            <wp:docPr id="7" name="Picture 7"/>
+            <wp:cNvGraphicFramePr>
+              <a:graphicFrameLocks xmlns:a="http://schemas.openxmlformats.org/drawingml/2006/main" noChangeAspect="1"/>
+            </wp:cNvGraphicFramePr>
+            <a:graphic xmlns:a="http://schemas.openxmlformats.org/drawingml/2006/main">
+              <a:graphicData uri="http://schemas.openxmlformats.org/drawingml/2006/picture">
+                <pic:pic xmlns:pic="http://schemas.openxmlformats.org/drawingml/2006/picture">
+                  <pic:nvPicPr>
+                    <pic:cNvPr id="0" name="Picture 2"/>
+                    <pic:cNvPicPr>
+                      <a:picLocks noChangeAspect="1" noChangeArrowheads="1"/>
+                    </pic:cNvPicPr>
+                  </pic:nvPicPr>
+                  <pic:blipFill>
+                    <a:blip r:embed="rId5" cstate="print">
+                      <a:extLst>
+                        <a:ext uri="{28A0092B-C50C-407E-A947-70E740481C1C}">
+                          <a14:useLocalDpi xmlns:a14="http://schemas.microsoft.com/office/drawing/2010/main" val="0"/>
+                        </a:ext>
+                      </a:extLst>
+                    </a:blip>
+                    <a:srcRect/>
+                    <a:stretch>
+                      <a:fillRect/>
+                    </a:stretch>
+                  </pic:blipFill>
+                  <pic:spPr bwMode="auto">
+                    <a:xfrm>
+                      <a:off x="0" y="0"/>
+                      <a:ext cx="1800000" cy="2399203"/>
+                    </a:xfrm>
+                    <a:prstGeom prst="rect">
+                      <a:avLst/>
+                    </a:prstGeom>
+                    <a:noFill/>
+                    <a:ln>
+                      <a:noFill/>
+                    </a:ln>
+                  </pic:spPr>
+                </pic:pic>
+              </a:graphicData>
+            </a:graphic>
+          </wp:inline>
+        </w:drawing>
+      </w:r>
+      <w:r>
+        <w:rPr>
+          <w:noProof/>
+          <w:lang w:val="en-US"/>
+        </w:rPr>
+        <w:drawing>
+          <wp:inline distT="0" distB="0" distL="0" distR="0" wp14:anchorId="38311BA3" wp14:editId="143B8C2E">
+            <wp:extent cx="1800000" cy="2399200"/>
+            <wp:effectExtent l="0" t="0" r="0" b="1270"/>
+            <wp:docPr id="8" name="Picture 8"/>
+            <wp:cNvGraphicFramePr>
+              <a:graphicFrameLocks xmlns:a="http://schemas.openxmlformats.org/drawingml/2006/main" noChangeAspect="1"/>
+            </wp:cNvGraphicFramePr>
+            <a:graphic xmlns:a="http://schemas.openxmlformats.org/drawingml/2006/main">
+              <a:graphicData uri="http://schemas.openxmlformats.org/drawingml/2006/picture">
+                <pic:pic xmlns:pic="http://schemas.openxmlformats.org/drawingml/2006/picture">
+                  <pic:nvPicPr>
+                    <pic:cNvPr id="0" name="Picture 3"/>
+                    <pic:cNvPicPr>
+                      <a:picLocks noChangeAspect="1" noChangeArrowheads="1"/>
+                    </pic:cNvPicPr>
+                  </pic:nvPicPr>
+                  <pic:blipFill>
+                    <a:blip r:embed="rId6" cstate="print">
+                      <a:extLst>
+                        <a:ext uri="{28A0092B-C50C-407E-A947-70E740481C1C}">
+                          <a14:useLocalDpi xmlns:a14="http://schemas.microsoft.com/office/drawing/2010/main" val="0"/>
+                        </a:ext>
+                      </a:extLst>
+                    </a:blip>
+                    <a:srcRect/>
+                    <a:stretch>
+                      <a:fillRect/>
+                    </a:stretch>
+                  </pic:blipFill>
+                  <pic:spPr bwMode="auto">
+                    <a:xfrm>
+                      <a:off x="0" y="0"/>
+                      <a:ext cx="1800000" cy="2399200"/>
+                    </a:xfrm>
+                    <a:prstGeom prst="rect">
+                      <a:avLst/>
+                    </a:prstGeom>
+                    <a:noFill/>
+                    <a:ln>
+                      <a:noFill/>
+                    </a:ln>
+                  </pic:spPr>
+                </pic:pic>
+              </a:graphicData>
+            </a:graphic>
+          </wp:inline>
+        </w:drawing>
+      </w:r>
+    </w:p>
+    <w:p>
+      <w:pPr>
+        <w:pBdr>
+          <w:top w:val="single" w:sz="4" w:space="1" w:color="auto"/>
+          <w:left w:val="single" w:sz="4" w:space="4" w:color="auto"/>
+          <w:bottom w:val="single" w:sz="4" w:space="1" w:color="auto"/>
+          <w:right w:val="single" w:sz="4" w:space="4" w:color="auto"/>
+          <w:between w:val="single" w:sz="4" w:space="1" w:color="auto"/>
+          <w:bar w:val="single" w:sz="4" w:color="auto"/>
+        </w:pBdr>
+        <w:rPr>
+          <w:lang w:val="en-US"/>
+        </w:rPr>
+      </w:pPr>
+      <w:r>
+        <w:rPr>
+          <w:lang w:val="en-US"/>
+        </w:rPr>
+        <w:t>Fig. 1, Example use of the model, with 4, 1 and 2 being input (from the left). The face touching the screen determines which number is being input.</w:t>
+      </w:r>
     </w:p>
     <w:p>
       <w:pPr>
@@ -156,13 +336,6 @@
     <w:p>
       <w:pPr>
         <w:pStyle w:val="Heading1"/>
-        <w:rPr>
-          <w:lang w:val="en-US"/>
-        </w:rPr>
-      </w:pPr>
-    </w:p>
-    <w:p>
-      <w:pPr>
         <w:rPr>
           <w:lang w:val="en-US"/>
         </w:rPr>
@@ -225,7 +398,7 @@
                     <pic:cNvPicPr/>
                   </pic:nvPicPr>
                   <pic:blipFill>
-                    <a:blip r:embed="rId4" cstate="print">
+                    <a:blip r:embed="rId7" cstate="print">
                       <a:extLst>
                         <a:ext uri="{28A0092B-C50C-407E-A947-70E740481C1C}">
                           <a14:useLocalDpi xmlns:a14="http://schemas.microsoft.com/office/drawing/2010/main" val="0"/>
@@ -409,7 +582,7 @@
                     <pic:cNvPicPr/>
                   </pic:nvPicPr>
                   <pic:blipFill>
-                    <a:blip r:embed="rId5" cstate="print">
+                    <a:blip r:embed="rId8" cstate="print">
                       <a:extLst>
                         <a:ext uri="{28A0092B-C50C-407E-A947-70E740481C1C}">
                           <a14:useLocalDpi xmlns:a14="http://schemas.microsoft.com/office/drawing/2010/main" val="0"/>
@@ -457,7 +630,21 @@
         <w:rPr>
           <w:lang w:val="en-US"/>
         </w:rPr>
-        <w:t>, then 6 in an anti clockwise direction</w:t>
+        <w:t xml:space="preserve">, then 6 in an </w:t>
+      </w:r>
+      <w:proofErr w:type="spellStart"/>
+      <w:r>
+        <w:rPr>
+          <w:lang w:val="en-US"/>
+        </w:rPr>
+        <w:t>anti clockwise</w:t>
+      </w:r>
+      <w:proofErr w:type="spellEnd"/>
+      <w:r>
+        <w:rPr>
+          <w:lang w:val="en-US"/>
+        </w:rPr>
+        <w:t xml:space="preserve"> direction</w:t>
       </w:r>
       <w:r>
         <w:rPr>
@@ -556,16 +743,7 @@
                         <w:txbxContent>
                           <w:p>
                             <w:r>
-                              <w:t xml:space="preserve">Fig. </w:t>
-                            </w:r>
-                            <w:r>
-                              <w:t>3</w:t>
-                            </w:r>
-                            <w:r>
-                              <w:t xml:space="preserve">, </w:t>
-                            </w:r>
-                            <w:r>
-                              <w:t>Finally, release you</w:t>
+                              <w:t>Fig. 3, Finally, release you</w:t>
                             </w:r>
                             <w:r>
                               <w:t>r</w:t>
@@ -653,7 +831,7 @@
                     <pic:cNvPicPr/>
                   </pic:nvPicPr>
                   <pic:blipFill>
-                    <a:blip r:embed="rId6" cstate="print">
+                    <a:blip r:embed="rId9" cstate="print">
                       <a:extLst>
                         <a:ext uri="{28A0092B-C50C-407E-A947-70E740481C1C}">
                           <a14:useLocalDpi xmlns:a14="http://schemas.microsoft.com/office/drawing/2010/main" val="0"/>
@@ -735,16 +913,7 @@
                         <w:txbxContent>
                           <w:p>
                             <w:r>
-                              <w:t xml:space="preserve">Fig. </w:t>
-                            </w:r>
-                            <w:r>
-                              <w:t>2</w:t>
-                            </w:r>
-                            <w:r>
-                              <w:t xml:space="preserve">, </w:t>
-                            </w:r>
-                            <w:r>
-                              <w:t>Keeping your finger on the model, run your finger in an anti-clockwise direction over 6 more dots</w:t>
+                              <w:t>Fig. 2, Keeping your finger on the model, run your finger in an anti-clockwise direction over 6 more dots</w:t>
                             </w:r>
                           </w:p>
                         </w:txbxContent>
@@ -890,7 +1059,35 @@
         <w:rPr>
           <w:lang w:val="en-US"/>
         </w:rPr>
-        <w:t>On the each side of a layer, there will be a number. Align the layers with the numbers x, y and z in a column from the top, once the phone is ready, place the object on the phone screen and touch both touch points to authenticate.</w:t>
+        <w:t xml:space="preserve">On </w:t>
+      </w:r>
+      <w:proofErr w:type="gramStart"/>
+      <w:r>
+        <w:rPr>
+          <w:lang w:val="en-US"/>
+        </w:rPr>
+        <w:t>the each</w:t>
+      </w:r>
+      <w:proofErr w:type="gramEnd"/>
+      <w:r>
+        <w:rPr>
+          <w:lang w:val="en-US"/>
+        </w:rPr>
+        <w:t xml:space="preserve"> side of a layer, there will be a number. Align the layers with the numbers x, </w:t>
+      </w:r>
+      <w:proofErr w:type="gramStart"/>
+      <w:r>
+        <w:rPr>
+          <w:lang w:val="en-US"/>
+        </w:rPr>
+        <w:t>y</w:t>
+      </w:r>
+      <w:proofErr w:type="gramEnd"/>
+      <w:r>
+        <w:rPr>
+          <w:lang w:val="en-US"/>
+        </w:rPr>
+        <w:t xml:space="preserve"> and z in a column from the top, once the phone is ready, place the object on the phone screen and touch both touch points to authenticate.</w:t>
       </w:r>
       <w:r>
         <w:rPr>
@@ -913,7 +1110,27 @@
           <w:bCs/>
           <w:lang w:val="en-US"/>
         </w:rPr>
-        <w:t>Add two pictures here, one indicating the touch points on the top – ie the axis and dot – and the other showing the combination in a column so it’s unambiguous</w:t>
+        <w:t xml:space="preserve">Add two pictures here, one indicating the touch points on the top – </w:t>
+      </w:r>
+      <w:proofErr w:type="spellStart"/>
+      <w:proofErr w:type="gramStart"/>
+      <w:r>
+        <w:rPr>
+          <w:b/>
+          <w:bCs/>
+          <w:lang w:val="en-US"/>
+        </w:rPr>
+        <w:t>ie</w:t>
+      </w:r>
+      <w:proofErr w:type="spellEnd"/>
+      <w:proofErr w:type="gramEnd"/>
+      <w:r>
+        <w:rPr>
+          <w:b/>
+          <w:bCs/>
+          <w:lang w:val="en-US"/>
+        </w:rPr>
+        <w:t xml:space="preserve"> the axis and dot – and the other showing the combination in a column so it’s unambiguous</w:t>
       </w:r>
     </w:p>
     <w:sectPr>

</xml_diff>

<commit_message>
Some changes to the script for the exit interview, plus added some code to app to allow for changing of model without reinstalling app for use during the exit interview
</commit_message>
<xml_diff>
--- a/ethics/Model Instructions.docx
+++ b/ethics/Model Instructions.docx
@@ -26,34 +26,32 @@
         <w:rPr>
           <w:lang w:val="en-US"/>
         </w:rPr>
-        <w:t xml:space="preserve">This model is built to replicate dice, but a bit bigger, leaning </w:t>
-      </w:r>
-      <w:proofErr w:type="gramStart"/>
-      <w:r>
-        <w:rPr>
-          <w:lang w:val="en-US"/>
-        </w:rPr>
-        <w:t>in to</w:t>
-      </w:r>
-      <w:proofErr w:type="gramEnd"/>
-      <w:r>
-        <w:rPr>
-          <w:lang w:val="en-US"/>
-        </w:rPr>
-        <w:t xml:space="preserve"> the idea of the object being multi-use. To use this object, you must touch four of the sides to the screen in a certain pattern and the authentication will complete.</w:t>
-      </w:r>
-    </w:p>
-    <w:p>
-      <w:pPr>
-        <w:rPr>
-          <w:lang w:val="en-US"/>
-        </w:rPr>
-      </w:pPr>
-      <w:r>
-        <w:rPr>
-          <w:lang w:val="en-US"/>
-        </w:rPr>
-        <w:t>The order of the side to touch to the screen is the side showing 6 pips, then 1 pip, 4 pips and finally 2 pips. When you touch the object to the screen you must ensure that you are touching any of the black pips on any of the sides, as well as not touching the screen of the phone</w:t>
+        <w:t>This model is built to replicate dice, but a bit bigger, leaning in to the idea of the object being multi-use. To use this object, you must touch four of the sides to the screen in a certain pattern and the authentication will complete.</w:t>
+      </w:r>
+    </w:p>
+    <w:p>
+      <w:pPr>
+        <w:rPr>
+          <w:lang w:val="en-US"/>
+        </w:rPr>
+      </w:pPr>
+      <w:r>
+        <w:rPr>
+          <w:lang w:val="en-US"/>
+        </w:rPr>
+        <w:t xml:space="preserve">The order of the side to touch to the screen is the side showing </w:t>
+      </w:r>
+      <w:r>
+        <w:rPr>
+          <w:lang w:val="en-US"/>
+        </w:rPr>
+        <w:t>4</w:t>
+      </w:r>
+      <w:r>
+        <w:rPr>
+          <w:lang w:val="en-US"/>
+        </w:rPr>
+        <w:t xml:space="preserve"> pips, then 1 pip, 4 pips and finally 2 pips. When you touch the object to the screen you must ensure that you are touching any of the black pips on any of the sides, as well as not touching the screen of the phone</w:t>
       </w:r>
       <w:r>
         <w:rPr>
@@ -630,21 +628,7 @@
         <w:rPr>
           <w:lang w:val="en-US"/>
         </w:rPr>
-        <w:t xml:space="preserve">, then 6 in an </w:t>
-      </w:r>
-      <w:proofErr w:type="spellStart"/>
-      <w:r>
-        <w:rPr>
-          <w:lang w:val="en-US"/>
-        </w:rPr>
-        <w:t>anti clockwise</w:t>
-      </w:r>
-      <w:proofErr w:type="spellEnd"/>
-      <w:r>
-        <w:rPr>
-          <w:lang w:val="en-US"/>
-        </w:rPr>
-        <w:t xml:space="preserve"> direction</w:t>
+        <w:t>, then 6 in an anti clockwise direction</w:t>
       </w:r>
       <w:r>
         <w:rPr>
@@ -1059,35 +1043,7 @@
         <w:rPr>
           <w:lang w:val="en-US"/>
         </w:rPr>
-        <w:t xml:space="preserve">On </w:t>
-      </w:r>
-      <w:proofErr w:type="gramStart"/>
-      <w:r>
-        <w:rPr>
-          <w:lang w:val="en-US"/>
-        </w:rPr>
-        <w:t>the each</w:t>
-      </w:r>
-      <w:proofErr w:type="gramEnd"/>
-      <w:r>
-        <w:rPr>
-          <w:lang w:val="en-US"/>
-        </w:rPr>
-        <w:t xml:space="preserve"> side of a layer, there will be a number. Align the layers with the numbers x, </w:t>
-      </w:r>
-      <w:proofErr w:type="gramStart"/>
-      <w:r>
-        <w:rPr>
-          <w:lang w:val="en-US"/>
-        </w:rPr>
-        <w:t>y</w:t>
-      </w:r>
-      <w:proofErr w:type="gramEnd"/>
-      <w:r>
-        <w:rPr>
-          <w:lang w:val="en-US"/>
-        </w:rPr>
-        <w:t xml:space="preserve"> and z in a column from the top, once the phone is ready, place the object on the phone screen and touch both touch points to authenticate.</w:t>
+        <w:t>On the each side of a layer, there will be a number. Align the layers with the numbers x, y and z in a column from the top, once the phone is ready, place the object on the phone screen and touch both touch points to authenticate.</w:t>
       </w:r>
       <w:r>
         <w:rPr>
@@ -1110,27 +1066,7 @@
           <w:bCs/>
           <w:lang w:val="en-US"/>
         </w:rPr>
-        <w:t xml:space="preserve">Add two pictures here, one indicating the touch points on the top – </w:t>
-      </w:r>
-      <w:proofErr w:type="spellStart"/>
-      <w:proofErr w:type="gramStart"/>
-      <w:r>
-        <w:rPr>
-          <w:b/>
-          <w:bCs/>
-          <w:lang w:val="en-US"/>
-        </w:rPr>
-        <w:t>ie</w:t>
-      </w:r>
-      <w:proofErr w:type="spellEnd"/>
-      <w:proofErr w:type="gramEnd"/>
-      <w:r>
-        <w:rPr>
-          <w:b/>
-          <w:bCs/>
-          <w:lang w:val="en-US"/>
-        </w:rPr>
-        <w:t xml:space="preserve"> the axis and dot – and the other showing the combination in a column so it’s unambiguous</w:t>
+        <w:t>Add two pictures here, one indicating the touch points on the top – ie the axis and dot – and the other showing the combination in a column so it’s unambiguous</w:t>
       </w:r>
     </w:p>
     <w:sectPr>

</xml_diff>

<commit_message>
Added disseration from overleaf, updated a lot of files including readmes, time log etc, plus added pictures and such too
</commit_message>
<xml_diff>
--- a/ethics/Model Instructions.docx
+++ b/ethics/Model Instructions.docx
@@ -760,16 +760,7 @@
                   <w:txbxContent>
                     <w:p>
                       <w:r>
-                        <w:t xml:space="preserve">Fig. </w:t>
-                      </w:r>
-                      <w:r>
-                        <w:t>3</w:t>
-                      </w:r>
-                      <w:r>
-                        <w:t xml:space="preserve">, </w:t>
-                      </w:r>
-                      <w:r>
-                        <w:t>Finally, release you</w:t>
+                        <w:t>Fig. 3, Finally, release you</w:t>
                       </w:r>
                       <w:r>
                         <w:t>r</w:t>
@@ -924,16 +915,7 @@
                   <w:txbxContent>
                     <w:p>
                       <w:r>
-                        <w:t xml:space="preserve">Fig. </w:t>
-                      </w:r>
-                      <w:r>
-                        <w:t>2</w:t>
-                      </w:r>
-                      <w:r>
-                        <w:t xml:space="preserve">, </w:t>
-                      </w:r>
-                      <w:r>
-                        <w:t>Keeping your finger on the model, run your finger in an anti-clockwise direction over 6 more dots</w:t>
+                        <w:t>Fig. 2, Keeping your finger on the model, run your finger in an anti-clockwise direction over 6 more dots</w:t>
                       </w:r>
                     </w:p>
                   </w:txbxContent>
@@ -1028,35 +1010,81 @@
       </w:pPr>
       <w:r>
         <w:rPr>
-          <w:lang w:val="en-US"/>
-        </w:rPr>
-        <w:t>This model is built to act as a pendant that could go on a keychain or necklace. The main idea of this model is to act like a combination lock – turn the layers to the right combination then touch to the screen to unlock your phone.</w:t>
-      </w:r>
-    </w:p>
-    <w:p>
-      <w:pPr>
-        <w:rPr>
-          <w:lang w:val="en-US"/>
-        </w:rPr>
-      </w:pPr>
-      <w:r>
-        <w:rPr>
-          <w:lang w:val="en-US"/>
-        </w:rPr>
-        <w:t>On the each side of a layer, there will be a number. Align the layers with the numbers x, y and z in a column from the top, once the phone is ready, place the object on the phone screen and touch both touch points to authenticate.</w:t>
-      </w:r>
-      <w:r>
-        <w:rPr>
-          <w:lang w:val="en-US"/>
-        </w:rPr>
-        <w:t xml:space="preserve"> Do not touch the screen at any point during the authentication, as this will likely make the authentication fail.</w:t>
-      </w:r>
-    </w:p>
-    <w:p>
-      <w:pPr>
-        <w:rPr>
           <w:b/>
           <w:bCs/>
+          <w:noProof/>
+          <w:lang w:val="en-US"/>
+        </w:rPr>
+        <w:drawing>
+          <wp:anchor distT="0" distB="0" distL="114300" distR="114300" simplePos="0" relativeHeight="251667456" behindDoc="0" locked="0" layoutInCell="1" allowOverlap="1" wp14:anchorId="3DD16297" wp14:editId="16F63F71">
+            <wp:simplePos x="0" y="0"/>
+            <wp:positionH relativeFrom="margin">
+              <wp:align>right</wp:align>
+            </wp:positionH>
+            <wp:positionV relativeFrom="paragraph">
+              <wp:posOffset>8890</wp:posOffset>
+            </wp:positionV>
+            <wp:extent cx="2604135" cy="1661795"/>
+            <wp:effectExtent l="0" t="0" r="5715" b="0"/>
+            <wp:wrapSquare wrapText="bothSides"/>
+            <wp:docPr id="10" name="Picture 10" descr="A picture containing light&#10;&#10;Description automatically generated"/>
+            <wp:cNvGraphicFramePr>
+              <a:graphicFrameLocks xmlns:a="http://schemas.openxmlformats.org/drawingml/2006/main" noChangeAspect="1"/>
+            </wp:cNvGraphicFramePr>
+            <a:graphic xmlns:a="http://schemas.openxmlformats.org/drawingml/2006/main">
+              <a:graphicData uri="http://schemas.openxmlformats.org/drawingml/2006/picture">
+                <pic:pic xmlns:pic="http://schemas.openxmlformats.org/drawingml/2006/picture">
+                  <pic:nvPicPr>
+                    <pic:cNvPr id="10" name="Picture 10" descr="A picture containing light&#10;&#10;Description automatically generated"/>
+                    <pic:cNvPicPr>
+                      <a:picLocks noChangeAspect="1" noChangeArrowheads="1"/>
+                    </pic:cNvPicPr>
+                  </pic:nvPicPr>
+                  <pic:blipFill rotWithShape="1">
+                    <a:blip r:embed="rId10" cstate="print">
+                      <a:extLst>
+                        <a:ext uri="{28A0092B-C50C-407E-A947-70E740481C1C}">
+                          <a14:useLocalDpi xmlns:a14="http://schemas.microsoft.com/office/drawing/2010/main" val="0"/>
+                        </a:ext>
+                      </a:extLst>
+                    </a:blip>
+                    <a:srcRect l="16448" t="21141" r="11628" b="17743"/>
+                    <a:stretch/>
+                  </pic:blipFill>
+                  <pic:spPr bwMode="auto">
+                    <a:xfrm>
+                      <a:off x="0" y="0"/>
+                      <a:ext cx="2604135" cy="1661795"/>
+                    </a:xfrm>
+                    <a:prstGeom prst="rect">
+                      <a:avLst/>
+                    </a:prstGeom>
+                    <a:noFill/>
+                    <a:ln>
+                      <a:noFill/>
+                    </a:ln>
+                    <a:extLst>
+                      <a:ext uri="{53640926-AAD7-44D8-BBD7-CCE9431645EC}">
+                        <a14:shadowObscured xmlns:a14="http://schemas.microsoft.com/office/drawing/2010/main"/>
+                      </a:ext>
+                    </a:extLst>
+                  </pic:spPr>
+                </pic:pic>
+              </a:graphicData>
+            </a:graphic>
+          </wp:anchor>
+        </w:drawing>
+      </w:r>
+      <w:r>
+        <w:rPr>
+          <w:lang w:val="en-US"/>
+        </w:rPr>
+        <w:t>This model is built to act as a pendant that could go on a keychain or necklace. The main idea of this model is to act like a combination lock – turn the layers to the right combination then touch to the screen to unlock your phone.</w:t>
+      </w:r>
+    </w:p>
+    <w:p>
+      <w:pPr>
+        <w:rPr>
           <w:lang w:val="en-US"/>
         </w:rPr>
       </w:pPr>
@@ -1064,9 +1092,313 @@
         <w:rPr>
           <w:b/>
           <w:bCs/>
-          <w:lang w:val="en-US"/>
-        </w:rPr>
-        <w:t>Add two pictures here, one indicating the touch points on the top – ie the axis and dot – and the other showing the combination in a column so it’s unambiguous</w:t>
+          <w:noProof/>
+          <w:lang w:val="en-US"/>
+        </w:rPr>
+        <w:drawing>
+          <wp:anchor distT="0" distB="0" distL="114300" distR="114300" simplePos="0" relativeHeight="251668480" behindDoc="0" locked="0" layoutInCell="1" allowOverlap="1" wp14:anchorId="25585A23" wp14:editId="5801F714">
+            <wp:simplePos x="0" y="0"/>
+            <wp:positionH relativeFrom="margin">
+              <wp:align>right</wp:align>
+            </wp:positionH>
+            <wp:positionV relativeFrom="paragraph">
+              <wp:posOffset>1158298</wp:posOffset>
+            </wp:positionV>
+            <wp:extent cx="2237509" cy="2001477"/>
+            <wp:effectExtent l="0" t="0" r="0" b="0"/>
+            <wp:wrapSquare wrapText="bothSides"/>
+            <wp:docPr id="9" name="Picture 9"/>
+            <wp:cNvGraphicFramePr>
+              <a:graphicFrameLocks xmlns:a="http://schemas.openxmlformats.org/drawingml/2006/main" noChangeAspect="1"/>
+            </wp:cNvGraphicFramePr>
+            <a:graphic xmlns:a="http://schemas.openxmlformats.org/drawingml/2006/main">
+              <a:graphicData uri="http://schemas.openxmlformats.org/drawingml/2006/picture">
+                <pic:pic xmlns:pic="http://schemas.openxmlformats.org/drawingml/2006/picture">
+                  <pic:nvPicPr>
+                    <pic:cNvPr id="0" name="Picture 1"/>
+                    <pic:cNvPicPr>
+                      <a:picLocks noChangeAspect="1" noChangeArrowheads="1"/>
+                    </pic:cNvPicPr>
+                  </pic:nvPicPr>
+                  <pic:blipFill rotWithShape="1">
+                    <a:blip r:embed="rId11" cstate="print">
+                      <a:extLst>
+                        <a:ext uri="{28A0092B-C50C-407E-A947-70E740481C1C}">
+                          <a14:useLocalDpi xmlns:a14="http://schemas.microsoft.com/office/drawing/2010/main" val="0"/>
+                        </a:ext>
+                      </a:extLst>
+                    </a:blip>
+                    <a:srcRect l="16691" t="12816" r="19866" b="11619"/>
+                    <a:stretch/>
+                  </pic:blipFill>
+                  <pic:spPr bwMode="auto">
+                    <a:xfrm>
+                      <a:off x="0" y="0"/>
+                      <a:ext cx="2237509" cy="2001477"/>
+                    </a:xfrm>
+                    <a:prstGeom prst="rect">
+                      <a:avLst/>
+                    </a:prstGeom>
+                    <a:noFill/>
+                    <a:ln>
+                      <a:noFill/>
+                    </a:ln>
+                    <a:extLst>
+                      <a:ext uri="{53640926-AAD7-44D8-BBD7-CCE9431645EC}">
+                        <a14:shadowObscured xmlns:a14="http://schemas.microsoft.com/office/drawing/2010/main"/>
+                      </a:ext>
+                    </a:extLst>
+                  </pic:spPr>
+                </pic:pic>
+              </a:graphicData>
+            </a:graphic>
+          </wp:anchor>
+        </w:drawing>
+      </w:r>
+      <w:r>
+        <w:rPr>
+          <w:b/>
+          <w:bCs/>
+          <w:noProof/>
+          <w:lang w:val="en-US"/>
+        </w:rPr>
+        <mc:AlternateContent>
+          <mc:Choice Requires="wps">
+            <w:drawing>
+              <wp:anchor distT="45720" distB="45720" distL="114300" distR="114300" simplePos="0" relativeHeight="251670528" behindDoc="0" locked="0" layoutInCell="1" allowOverlap="1" wp14:anchorId="7DD00876" wp14:editId="2FC9BE1F">
+                <wp:simplePos x="0" y="0"/>
+                <wp:positionH relativeFrom="margin">
+                  <wp:posOffset>3109537</wp:posOffset>
+                </wp:positionH>
+                <wp:positionV relativeFrom="paragraph">
+                  <wp:posOffset>648681</wp:posOffset>
+                </wp:positionV>
+                <wp:extent cx="2604135" cy="457200"/>
+                <wp:effectExtent l="0" t="0" r="24765" b="19050"/>
+                <wp:wrapSquare wrapText="bothSides"/>
+                <wp:docPr id="11" name="Text Box 2"/>
+                <wp:cNvGraphicFramePr>
+                  <a:graphicFrameLocks xmlns:a="http://schemas.openxmlformats.org/drawingml/2006/main"/>
+                </wp:cNvGraphicFramePr>
+                <a:graphic xmlns:a="http://schemas.openxmlformats.org/drawingml/2006/main">
+                  <a:graphicData uri="http://schemas.microsoft.com/office/word/2010/wordprocessingShape">
+                    <wps:wsp>
+                      <wps:cNvSpPr txBox="1">
+                        <a:spLocks noChangeArrowheads="1"/>
+                      </wps:cNvSpPr>
+                      <wps:spPr bwMode="auto">
+                        <a:xfrm>
+                          <a:off x="0" y="0"/>
+                          <a:ext cx="2604135" cy="457200"/>
+                        </a:xfrm>
+                        <a:prstGeom prst="rect">
+                          <a:avLst/>
+                        </a:prstGeom>
+                        <a:solidFill>
+                          <a:srgbClr val="FFFFFF"/>
+                        </a:solidFill>
+                        <a:ln w="9525">
+                          <a:solidFill>
+                            <a:srgbClr val="000000"/>
+                          </a:solidFill>
+                          <a:miter lim="800000"/>
+                          <a:headEnd/>
+                          <a:tailEnd/>
+                        </a:ln>
+                      </wps:spPr>
+                      <wps:txbx>
+                        <w:txbxContent>
+                          <w:p>
+                            <w:r>
+                              <w:t>Fig. 1, the layers should be aligned with the numbers 1,2,3 in a column</w:t>
+                            </w:r>
+                          </w:p>
+                        </w:txbxContent>
+                      </wps:txbx>
+                      <wps:bodyPr rot="0" vert="horz" wrap="square" lIns="91440" tIns="45720" rIns="91440" bIns="45720" anchor="t" anchorCtr="0">
+                        <a:noAutofit/>
+                      </wps:bodyPr>
+                    </wps:wsp>
+                  </a:graphicData>
+                </a:graphic>
+                <wp14:sizeRelH relativeFrom="margin">
+                  <wp14:pctWidth>0</wp14:pctWidth>
+                </wp14:sizeRelH>
+                <wp14:sizeRelV relativeFrom="margin">
+                  <wp14:pctHeight>0</wp14:pctHeight>
+                </wp14:sizeRelV>
+              </wp:anchor>
+            </w:drawing>
+          </mc:Choice>
+          <mc:Fallback>
+            <w:pict>
+              <v:shape w14:anchorId="7DD00876" id="_x0000_s1029" type="#_x0000_t202" style="position:absolute;margin-left:244.85pt;margin-top:51.1pt;width:205.05pt;height:36pt;z-index:251670528;visibility:visible;mso-wrap-style:square;mso-width-percent:0;mso-height-percent:0;mso-wrap-distance-left:9pt;mso-wrap-distance-top:3.6pt;mso-wrap-distance-right:9pt;mso-wrap-distance-bottom:3.6pt;mso-position-horizontal:absolute;mso-position-horizontal-relative:margin;mso-position-vertical:absolute;mso-position-vertical-relative:text;mso-width-percent:0;mso-height-percent:0;mso-width-relative:margin;mso-height-relative:margin;v-text-anchor:top" o:gfxdata="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">
+                <v:textbox>
+                  <w:txbxContent>
+                    <w:p>
+                      <w:r>
+                        <w:t>Fig. 1, the layers should be aligned with the numbers 1,2,3 in a column</w:t>
+                      </w:r>
+                    </w:p>
+                  </w:txbxContent>
+                </v:textbox>
+                <w10:wrap type="square" anchorx="margin"/>
+              </v:shape>
+            </w:pict>
+          </mc:Fallback>
+        </mc:AlternateContent>
+      </w:r>
+      <w:r>
+        <w:rPr>
+          <w:lang w:val="en-US"/>
+        </w:rPr>
+        <w:t xml:space="preserve">On the each side of a layer, there will be a number. Align the layers with the numbers </w:t>
+      </w:r>
+      <w:r>
+        <w:rPr>
+          <w:lang w:val="en-US"/>
+        </w:rPr>
+        <w:t>1, 2 and 3</w:t>
+      </w:r>
+      <w:r>
+        <w:rPr>
+          <w:lang w:val="en-US"/>
+        </w:rPr>
+        <w:t xml:space="preserve"> in a column from the top, once the phone is ready, place the object on the phone screen and touch both touch points to authenticate.</w:t>
+      </w:r>
+      <w:r>
+        <w:rPr>
+          <w:lang w:val="en-US"/>
+        </w:rPr>
+        <w:t xml:space="preserve"> Do not touch the screen at any point during the authentication, as this will likely make the authentication fail.</w:t>
+      </w:r>
+    </w:p>
+    <w:p>
+      <w:pPr>
+        <w:rPr>
+          <w:b/>
+          <w:bCs/>
+          <w:noProof/>
+          <w:lang w:val="en-US"/>
+        </w:rPr>
+      </w:pPr>
+    </w:p>
+    <w:p>
+      <w:pPr>
+        <w:rPr>
+          <w:b/>
+          <w:bCs/>
+          <w:noProof/>
+          <w:lang w:val="en-US"/>
+        </w:rPr>
+      </w:pPr>
+    </w:p>
+    <w:p>
+      <w:pPr>
+        <w:rPr>
+          <w:b/>
+          <w:bCs/>
+          <w:lang w:val="en-US"/>
+        </w:rPr>
+      </w:pPr>
+      <w:r>
+        <w:rPr>
+          <w:b/>
+          <w:bCs/>
+          <w:noProof/>
+          <w:lang w:val="en-US"/>
+        </w:rPr>
+        <mc:AlternateContent>
+          <mc:Choice Requires="wps">
+            <w:drawing>
+              <wp:anchor distT="45720" distB="45720" distL="114300" distR="114300" simplePos="0" relativeHeight="251672576" behindDoc="0" locked="0" layoutInCell="1" allowOverlap="1" wp14:anchorId="0CE8F9DB" wp14:editId="50A439D9">
+                <wp:simplePos x="0" y="0"/>
+                <wp:positionH relativeFrom="margin">
+                  <wp:posOffset>3054350</wp:posOffset>
+                </wp:positionH>
+                <wp:positionV relativeFrom="paragraph">
+                  <wp:posOffset>1196340</wp:posOffset>
+                </wp:positionV>
+                <wp:extent cx="2659380" cy="650875"/>
+                <wp:effectExtent l="0" t="0" r="26670" b="15875"/>
+                <wp:wrapSquare wrapText="bothSides"/>
+                <wp:docPr id="12" name="Text Box 2"/>
+                <wp:cNvGraphicFramePr>
+                  <a:graphicFrameLocks xmlns:a="http://schemas.openxmlformats.org/drawingml/2006/main"/>
+                </wp:cNvGraphicFramePr>
+                <a:graphic xmlns:a="http://schemas.openxmlformats.org/drawingml/2006/main">
+                  <a:graphicData uri="http://schemas.microsoft.com/office/word/2010/wordprocessingShape">
+                    <wps:wsp>
+                      <wps:cNvSpPr txBox="1">
+                        <a:spLocks noChangeArrowheads="1"/>
+                      </wps:cNvSpPr>
+                      <wps:spPr bwMode="auto">
+                        <a:xfrm>
+                          <a:off x="0" y="0"/>
+                          <a:ext cx="2659380" cy="650875"/>
+                        </a:xfrm>
+                        <a:prstGeom prst="rect">
+                          <a:avLst/>
+                        </a:prstGeom>
+                        <a:solidFill>
+                          <a:srgbClr val="FFFFFF"/>
+                        </a:solidFill>
+                        <a:ln w="9525">
+                          <a:solidFill>
+                            <a:srgbClr val="000000"/>
+                          </a:solidFill>
+                          <a:miter lim="800000"/>
+                          <a:headEnd/>
+                          <a:tailEnd/>
+                        </a:ln>
+                      </wps:spPr>
+                      <wps:txbx>
+                        <w:txbxContent>
+                          <w:p>
+                            <w:r>
+                              <w:t xml:space="preserve">Fig. </w:t>
+                            </w:r>
+                            <w:r>
+                              <w:t>2, the two black dots on the top of the pendant should then be touched when the pendant is place on the phone screen</w:t>
+                            </w:r>
+                          </w:p>
+                        </w:txbxContent>
+                      </wps:txbx>
+                      <wps:bodyPr rot="0" vert="horz" wrap="square" lIns="91440" tIns="45720" rIns="91440" bIns="45720" anchor="t" anchorCtr="0">
+                        <a:noAutofit/>
+                      </wps:bodyPr>
+                    </wps:wsp>
+                  </a:graphicData>
+                </a:graphic>
+                <wp14:sizeRelH relativeFrom="margin">
+                  <wp14:pctWidth>0</wp14:pctWidth>
+                </wp14:sizeRelH>
+                <wp14:sizeRelV relativeFrom="margin">
+                  <wp14:pctHeight>0</wp14:pctHeight>
+                </wp14:sizeRelV>
+              </wp:anchor>
+            </w:drawing>
+          </mc:Choice>
+          <mc:Fallback>
+            <w:pict>
+              <v:shape w14:anchorId="0CE8F9DB" id="_x0000_s1030" type="#_x0000_t202" style="position:absolute;margin-left:240.5pt;margin-top:94.2pt;width:209.4pt;height:51.25pt;z-index:251672576;visibility:visible;mso-wrap-style:square;mso-width-percent:0;mso-height-percent:0;mso-wrap-distance-left:9pt;mso-wrap-distance-top:3.6pt;mso-wrap-distance-right:9pt;mso-wrap-distance-bottom:3.6pt;mso-position-horizontal:absolute;mso-position-horizontal-relative:margin;mso-position-vertical:absolute;mso-position-vertical-relative:text;mso-width-percent:0;mso-height-percent:0;mso-width-relative:margin;mso-height-relative:margin;v-text-anchor:top" o:gfxdata="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">
+                <v:textbox>
+                  <w:txbxContent>
+                    <w:p>
+                      <w:r>
+                        <w:t xml:space="preserve">Fig. </w:t>
+                      </w:r>
+                      <w:r>
+                        <w:t>2, the two black dots on the top of the pendant should then be touched when the pendant is place on the phone screen</w:t>
+                      </w:r>
+                    </w:p>
+                  </w:txbxContent>
+                </v:textbox>
+                <w10:wrap type="square" anchorx="margin"/>
+              </v:shape>
+            </w:pict>
+          </mc:Fallback>
+        </mc:AlternateContent>
       </w:r>
     </w:p>
     <w:sectPr>

</xml_diff>